<commit_message>
Added the thief's starting route also others
Thief's route
-> Choose to go to location on map
-> Accept or refuse to join
-> Refusal means death

Paladin
-> Accept or refusal to join
-> Refusal means to become a baker
</commit_message>
<xml_diff>
--- a/Do Nothing/Alleyway/Note.docx
+++ b/Do Nothing/Alleyway/Note.docx
@@ -19,16 +19,7 @@
           <w:bCs/>
           <w:color w:val="3D3C40"/>
         </w:rPr>
-        <w:t>--G</w:t>
-      </w:r>
-      <w:r>
-        <w:rPr>
-          <w:rFonts w:ascii="Bookerly" w:hAnsi="Bookerly" w:cs="Bookerly"/>
-          <w:b/>
-          <w:bCs/>
-          <w:color w:val="3D3C40"/>
-        </w:rPr>
-        <w:t>o up to the hooded figure</w:t>
+        <w:t>--Go up to the hooded figure</w:t>
       </w:r>
       <w:r>
         <w:rPr>
@@ -54,7 +45,23 @@
           <w:bCs/>
           <w:color w:val="3D3C40"/>
         </w:rPr>
-        <w:t>“You……some money please……” Hesitantly you place 50G into his hat.</w:t>
+        <w:t>“You……some money p</w:t>
+      </w:r>
+      <w:r>
+        <w:rPr>
+          <w:rFonts w:ascii="Bookerly" w:hAnsi="Bookerly" w:cs="Bookerly"/>
+          <w:bCs/>
+          <w:color w:val="3D3C40"/>
+        </w:rPr>
+        <w:t>lease……” Hesitantly you place some money</w:t>
+      </w:r>
+      <w:r>
+        <w:rPr>
+          <w:rFonts w:ascii="Bookerly" w:hAnsi="Bookerly" w:cs="Bookerly"/>
+          <w:bCs/>
+          <w:color w:val="3D3C40"/>
+        </w:rPr>
+        <w:t xml:space="preserve"> into his hat.</w:t>
       </w:r>
     </w:p>
     <w:p>
@@ -138,7 +145,25 @@
           <w:bCs/>
           <w:color w:val="3D3C40"/>
         </w:rPr>
-        <w:t xml:space="preserve">. I am in dire need of another comrade to join our syndicate. </w:t>
+        <w:t>. My comrades are</w:t>
+      </w:r>
+      <w:r>
+        <w:rPr>
+          <w:rFonts w:ascii="Bookerly" w:hAnsi="Bookerly" w:cs="Bookerly"/>
+          <w:bCs/>
+          <w:color w:val="3D3C40"/>
+        </w:rPr>
+        <w:t xml:space="preserve"> in dire need of another comrade t</w:t>
+      </w:r>
+      <w:bookmarkStart w:id="0" w:name="_GoBack"/>
+      <w:bookmarkEnd w:id="0"/>
+      <w:r>
+        <w:rPr>
+          <w:rFonts w:ascii="Bookerly" w:hAnsi="Bookerly" w:cs="Bookerly"/>
+          <w:bCs/>
+          <w:color w:val="3D3C40"/>
+        </w:rPr>
+        <w:t xml:space="preserve">o join our syndicate. </w:t>
       </w:r>
       <w:r>
         <w:rPr>
@@ -180,18 +205,7 @@
           <w:bCs/>
           <w:color w:val="3D3C40"/>
         </w:rPr>
-        <w:t xml:space="preserve"> the note</w:t>
-      </w:r>
-      <w:bookmarkStart w:id="0" w:name="_GoBack"/>
-      <w:bookmarkEnd w:id="0"/>
-      <w:r>
-        <w:rPr>
-          <w:rFonts w:ascii="Bookerly" w:hAnsi="Bookerly" w:cs="Bookerly"/>
-          <w:b/>
-          <w:bCs/>
-          <w:color w:val="3D3C40"/>
-        </w:rPr>
-        <w:t xml:space="preserve"> and continue to the light--</w:t>
+        <w:t xml:space="preserve"> the note and continue to the light--</w:t>
       </w:r>
     </w:p>
     <w:p>

</xml_diff>